<commit_message>
abbandonati interrupt. controllo su ciclo.
</commit_message>
<xml_diff>
--- a/TPM_2_compito.docx
+++ b/TPM_2_compito.docx
@@ -24,75 +24,16 @@
     </w:p>
     <w:p>
       <w:pPr>
-        <w:pStyle w:val="Paragrafoelenco"/>
-        <w:numPr>
-          <w:ilvl w:val="0"/>
-          <w:numId w:val="2"/>
-        </w:numPr>
-      </w:pPr>
-      <w:r>
-        <w:t>VALUTAZIONE MACCHINE E SITUAZIONE INIZIALE</w:t>
-      </w:r>
-    </w:p>
-    <w:p>
-      <w:pPr>
-        <w:pStyle w:val="Paragrafoelenco"/>
-        <w:numPr>
-          <w:ilvl w:val="0"/>
-          <w:numId w:val="2"/>
-        </w:numPr>
-      </w:pPr>
-      <w:r>
-        <w:t xml:space="preserve">CORREGGERE EVENTUALI DIFFETTOSITA’ </w:t>
-      </w:r>
-    </w:p>
-    <w:p>
-      <w:pPr>
-        <w:pStyle w:val="Paragrafoelenco"/>
-        <w:numPr>
-          <w:ilvl w:val="0"/>
-          <w:numId w:val="2"/>
-        </w:numPr>
-      </w:pPr>
-      <w:r>
-        <w:t>COSTRUIRE UN SISTEMA DI GESTIONE DELLE INFORMAZIONI (RACCOLTA DATI)</w:t>
-      </w:r>
-    </w:p>
-    <w:p>
-      <w:pPr>
-        <w:pStyle w:val="Paragrafoelenco"/>
-        <w:numPr>
-          <w:ilvl w:val="0"/>
-          <w:numId w:val="2"/>
-        </w:numPr>
-      </w:pPr>
-      <w:r>
-        <w:t>COSTRUIRE UN SISTEMA DI MANUTENZIONE PERIODICA</w:t>
-      </w:r>
-    </w:p>
-    <w:p>
-      <w:pPr>
-        <w:pStyle w:val="Paragrafoelenco"/>
-        <w:numPr>
-          <w:ilvl w:val="0"/>
-          <w:numId w:val="2"/>
-        </w:numPr>
-      </w:pPr>
-      <w:r>
-        <w:t>COSTRUIRE UN SISTEMA DI MANUTENZIONE PREDITTIVA</w:t>
-      </w:r>
-    </w:p>
-    <w:p>
-      <w:pPr>
-        <w:pStyle w:val="Paragrafoelenco"/>
-        <w:numPr>
-          <w:ilvl w:val="0"/>
-          <w:numId w:val="2"/>
-        </w:numPr>
-      </w:pPr>
-      <w:r>
-        <w:t>MIGLIORAMENTO CONTNUO DEI PIANI</w:t>
-      </w:r>
+        <w:ind w:left="720"/>
+      </w:pPr>
+      <w:r>
+        <w:t xml:space="preserve">MANUTENZIONE PROGRAMMATA OGNI 3 ANNI PER CONTROLLO COMPLETO </w:t>
+      </w:r>
+      <w:proofErr w:type="gramStart"/>
+      <w:r>
+        <w:t>SPONDA .</w:t>
+      </w:r>
+      <w:proofErr w:type="gramEnd"/>
     </w:p>
     <w:p>
       <w:pPr>
@@ -110,19 +51,40 @@
         <w:rPr>
           <w:sz w:val="48"/>
         </w:rPr>
+        <w:t xml:space="preserve">Piano di manutenzione </w:t>
+      </w:r>
+      <w:r>
+        <w:rPr>
+          <w:sz w:val="48"/>
+        </w:rPr>
+        <w:t>correttiva</w:t>
+      </w:r>
+    </w:p>
+    <w:p>
+      <w:pPr>
+        <w:ind w:left="720"/>
+      </w:pPr>
+      <w:r>
+        <w:t>IN CASO DI ROTTURA O USURA COMPONENTI RIVOLGERSI AL PRODUTTORE/SERVIZIO TECNICO</w:t>
+      </w:r>
+    </w:p>
+    <w:p>
+      <w:pPr>
+        <w:ind w:left="720"/>
+      </w:pPr>
+    </w:p>
+    <w:p>
+      <w:pPr>
+        <w:jc w:val="center"/>
+        <w:rPr>
+          <w:sz w:val="48"/>
+        </w:rPr>
+      </w:pPr>
+      <w:r>
+        <w:rPr>
+          <w:sz w:val="48"/>
+        </w:rPr>
         <w:t>Piano di manutenzione autonoma</w:t>
-      </w:r>
-    </w:p>
-    <w:p>
-      <w:pPr>
-        <w:pStyle w:val="Paragrafoelenco"/>
-        <w:numPr>
-          <w:ilvl w:val="0"/>
-          <w:numId w:val="1"/>
-        </w:numPr>
-      </w:pPr>
-      <w:r>
-        <w:t>ISPEZIONE E PULIZIA INIZIALE</w:t>
       </w:r>
     </w:p>
     <w:p>
@@ -130,17 +92,8 @@
         <w:pStyle w:val="Paragrafoelenco"/>
         <w:ind w:left="1416"/>
       </w:pPr>
-    </w:p>
-    <w:p>
-      <w:pPr>
-        <w:pStyle w:val="Paragrafoelenco"/>
-        <w:numPr>
-          <w:ilvl w:val="0"/>
-          <w:numId w:val="1"/>
-        </w:numPr>
-      </w:pPr>
-      <w:r>
-        <w:t>ELIMINAZIONE DELLE FONTI DI CONTAMINAZIONE</w:t>
+      <w:r>
+        <w:t>RIMOZIONE POLVERE E SPORCIZIA 1 AL MESE</w:t>
       </w:r>
     </w:p>
     <w:p>
@@ -149,64 +102,7 @@
         <w:ind w:left="1416"/>
       </w:pPr>
       <w:r>
-        <w:t>RIMOZIONE POLVERE E SPORCIZIA 1 AL MESE</w:t>
-      </w:r>
-    </w:p>
-    <w:p>
-      <w:pPr>
-        <w:pStyle w:val="Paragrafoelenco"/>
-        <w:ind w:left="1416"/>
-      </w:pPr>
-    </w:p>
-    <w:p>
-      <w:pPr>
-        <w:pStyle w:val="Paragrafoelenco"/>
-        <w:numPr>
-          <w:ilvl w:val="0"/>
-          <w:numId w:val="1"/>
-        </w:numPr>
-      </w:pPr>
-      <w:r>
-        <w:t>CREAZIONE DI UNO STANDARD DI PULIZIA, LUBRIFICAZIONE E INGRASSAGGIO</w:t>
-      </w:r>
-    </w:p>
-    <w:p>
-      <w:pPr>
-        <w:pStyle w:val="Paragrafoelenco"/>
-        <w:ind w:left="1416"/>
-      </w:pPr>
-      <w:r>
-        <w:t>PULIZIA 1 AL MESE</w:t>
-      </w:r>
-    </w:p>
-    <w:p>
-      <w:pPr>
-        <w:pStyle w:val="Paragrafoelenco"/>
-        <w:ind w:left="1416"/>
-      </w:pPr>
-      <w:r>
         <w:t>INGRASSAGGIO ORGANI DI TRASMISSIONE 1 ALL’ANNO</w:t>
-      </w:r>
-    </w:p>
-    <w:p>
-      <w:pPr>
-        <w:pStyle w:val="Paragrafoelenco"/>
-        <w:ind w:left="1416"/>
-      </w:pPr>
-    </w:p>
-    <w:p>
-      <w:pPr>
-        <w:pStyle w:val="Paragrafoelenco"/>
-        <w:numPr>
-          <w:ilvl w:val="0"/>
-          <w:numId w:val="1"/>
-        </w:numPr>
-      </w:pPr>
-      <w:r>
-        <w:t>CONDURRE L’ISPEZZIONE GENERAL</w:t>
-      </w:r>
-      <w:r>
-        <w:t>E</w:t>
       </w:r>
     </w:p>
     <w:p>
@@ -215,61 +111,11 @@
         <w:ind w:firstLine="696"/>
       </w:pPr>
       <w:r>
-        <w:t>VISIONARE ORGANI DI TRASMISSIONE E USURA OGNI 6 MESI</w:t>
-      </w:r>
-    </w:p>
-    <w:p>
-      <w:pPr>
-        <w:pStyle w:val="Paragrafoelenco"/>
-        <w:ind w:firstLine="696"/>
-      </w:pPr>
-    </w:p>
-    <w:p>
-      <w:pPr>
-        <w:pStyle w:val="Paragrafoelenco"/>
-        <w:numPr>
-          <w:ilvl w:val="0"/>
-          <w:numId w:val="1"/>
-        </w:numPr>
-      </w:pPr>
-      <w:r>
-        <w:t>SVILUPPARE/MIGLIORARE IL PIANO DI PULIZIA, LUBRIFICAZIONE, INGRASSAGGIO ATTRAVERSO LE ATTIVITA’ GIORNALIER</w:t>
-      </w:r>
-      <w:r>
-        <w:t>E</w:t>
-      </w:r>
-    </w:p>
-    <w:p>
-      <w:pPr>
-        <w:pStyle w:val="Paragrafoelenco"/>
-        <w:numPr>
-          <w:ilvl w:val="0"/>
-          <w:numId w:val="1"/>
-        </w:numPr>
-      </w:pPr>
-      <w:r>
-        <w:t>IMPLEMENTAZIONE DI PICCOLE ATTIVITA’/SEGNALAZIONI MANUTENTIVE</w:t>
-      </w:r>
-    </w:p>
-    <w:p>
-      <w:pPr>
-        <w:pStyle w:val="Paragrafoelenco"/>
-        <w:numPr>
-          <w:ilvl w:val="0"/>
-          <w:numId w:val="1"/>
-        </w:numPr>
-      </w:pPr>
-      <w:r>
-        <w:t>COMPLETAMENTO MTZ AUTONOM</w:t>
-      </w:r>
-      <w:r>
-        <w:t>A</w:t>
-      </w:r>
-    </w:p>
-    <w:p>
-      <w:pPr>
-        <w:pStyle w:val="Paragrafoelenco"/>
-      </w:pPr>
+        <w:t xml:space="preserve">VISIONARE ORGANI DI TRASMISSIONE E USURA </w:t>
+      </w:r>
+      <w:r>
+        <w:t>1 ALL’ANNO DUTANTE INGRASSAGGIO</w:t>
+      </w:r>
     </w:p>
     <w:p>
       <w:pPr>
@@ -294,10 +140,14 @@
         </w:numPr>
       </w:pPr>
       <w:r>
-        <w:t>CUSCINETTI A SFERA</w:t>
-      </w:r>
-      <w:bookmarkStart w:id="0" w:name="_GoBack"/>
-      <w:bookmarkEnd w:id="0"/>
+        <w:t xml:space="preserve">CUSCINETTI </w:t>
+      </w:r>
+      <w:r>
+        <w:t>RADIALI A SFERA (</w:t>
+      </w:r>
+      <w:r>
+        <w:t>20 MILA ORE)</w:t>
+      </w:r>
     </w:p>
     <w:p>
       <w:pPr>
@@ -310,6 +160,12 @@
       <w:r>
         <w:t>CUSCINETTI REGGISPINTA</w:t>
       </w:r>
+      <w:r>
+        <w:t xml:space="preserve"> (</w:t>
+      </w:r>
+      <w:r>
+        <w:t>20 MILA ORE</w:t>
+      </w:r>
     </w:p>
     <w:p>
       <w:pPr>
@@ -322,6 +178,12 @@
       <w:r>
         <w:t>CORONA</w:t>
       </w:r>
+      <w:r>
+        <w:t xml:space="preserve"> (</w:t>
+      </w:r>
+      <w:r>
+        <w:t>700 ORE)</w:t>
+      </w:r>
     </w:p>
     <w:p>
       <w:pPr>
@@ -334,6 +196,12 @@
       <w:r>
         <w:t>PIGNONE</w:t>
       </w:r>
+      <w:r>
+        <w:t xml:space="preserve"> (</w:t>
+      </w:r>
+      <w:r>
+        <w:t>700 ORE)</w:t>
+      </w:r>
     </w:p>
     <w:p>
       <w:pPr>
@@ -346,6 +214,14 @@
       <w:r>
         <w:t>CATENA</w:t>
       </w:r>
+      <w:r>
+        <w:t xml:space="preserve"> (</w:t>
+      </w:r>
+      <w:r>
+        <w:t>700 ORE)</w:t>
+      </w:r>
+      <w:bookmarkStart w:id="0" w:name="_GoBack"/>
+      <w:bookmarkEnd w:id="0"/>
     </w:p>
     <w:p>
       <w:pPr>
@@ -358,6 +234,12 @@
       <w:r>
         <w:t>MADREVITE</w:t>
       </w:r>
+      <w:r>
+        <w:t xml:space="preserve"> (</w:t>
+      </w:r>
+      <w:r>
+        <w:t>100 MILA ORE, 10 ANNI)</w:t>
+      </w:r>
     </w:p>
     <w:p>
       <w:pPr>
@@ -370,6 +252,12 @@
       <w:r>
         <w:t>CHIOCCIOLA</w:t>
       </w:r>
+      <w:r>
+        <w:t xml:space="preserve"> (</w:t>
+      </w:r>
+      <w:r>
+        <w:t>50 MILA ORE, 5 ANNI)</w:t>
+      </w:r>
     </w:p>
     <w:p>
       <w:pPr>
@@ -382,6 +270,12 @@
       <w:r>
         <w:t>SPONDA</w:t>
       </w:r>
+      <w:r>
+        <w:t xml:space="preserve"> (</w:t>
+      </w:r>
+      <w:r>
+        <w:t>USURA IMBOTTITURA)</w:t>
+      </w:r>
     </w:p>
     <w:p>
       <w:pPr>
@@ -394,6 +288,32 @@
       <w:r>
         <w:t>MOTORE</w:t>
       </w:r>
+      <w:r>
+        <w:t xml:space="preserve"> (</w:t>
+      </w:r>
+      <w:r>
+        <w:t>50 MILA ORE)</w:t>
+      </w:r>
+    </w:p>
+    <w:p>
+      <w:pPr>
+        <w:pStyle w:val="Paragrafoelenco"/>
+        <w:numPr>
+          <w:ilvl w:val="0"/>
+          <w:numId w:val="3"/>
+        </w:numPr>
+      </w:pPr>
+      <w:r>
+        <w:t>MODULO RELE’ (</w:t>
+      </w:r>
+      <w:r>
+        <w:t>1 MILIONE DI COMMUTAZIONI)</w:t>
+      </w:r>
+    </w:p>
+    <w:p>
+      <w:pPr>
+        <w:pStyle w:val="Paragrafoelenco"/>
+      </w:pPr>
     </w:p>
     <w:p/>
     <w:p/>

</xml_diff>